<commit_message>
Changed the file hierarchy
</commit_message>
<xml_diff>
--- a/Assignments_01/Assignment_01.docx
+++ b/Assignments_01/Assignment_01.docx
@@ -184,8 +184,6 @@
             <w:r>
               <w:t>We see Kickstarter campaign as a nest for creative minds on an elevated platform; where people who trust, respect, look through a candid vision can transform an idea into a reality</w:t>
             </w:r>
-            <w:bookmarkStart w:id="0" w:name="_GoBack"/>
-            <w:bookmarkEnd w:id="0"/>
           </w:p>
           <w:p>
             <w:pPr>
@@ -194,10 +192,7 @@
               <w:outlineLvl w:val="0"/>
             </w:pPr>
             <w:r>
-              <w:t>Observation</w:t>
-            </w:r>
-            <w:r>
-              <w:t>-1</w:t>
+              <w:t>Market Overview</w:t>
             </w:r>
           </w:p>
           <w:p>
@@ -347,7 +342,7 @@
               <w:outlineLvl w:val="0"/>
             </w:pPr>
             <w:r>
-              <w:t>Observation-2</w:t>
+              <w:t>Market Segmentation</w:t>
             </w:r>
           </w:p>
           <w:p>
@@ -362,7 +357,30 @@
               <w:spacing w:after="160" w:line="276" w:lineRule="auto"/>
             </w:pPr>
             <w:r>
-              <w:t xml:space="preserve">It is observed that </w:t>
+              <w:t xml:space="preserve">There has been a </w:t>
+            </w:r>
+            <w:r>
+              <w:t xml:space="preserve">potential </w:t>
+            </w:r>
+            <w:r>
+              <w:t xml:space="preserve">market in </w:t>
+            </w:r>
+            <w:r>
+              <w:rPr>
+                <w:b/>
+                <w:i/>
+              </w:rPr>
+              <w:t>Theater</w:t>
+            </w:r>
+            <w:r>
+              <w:t xml:space="preserve"> business especially in </w:t>
+            </w:r>
+            <w:r>
+              <w:rPr>
+                <w:b/>
+                <w:i/>
+              </w:rPr>
+              <w:t>Theater-Plays</w:t>
             </w:r>
             <w:r>
               <w:rPr>
@@ -422,11 +440,18 @@
               <w:outlineLvl w:val="0"/>
             </w:pPr>
             <w:r>
-              <w:t>Observation-3</w:t>
+              <w:t>Market Timing</w:t>
             </w:r>
           </w:p>
-          <w:p/>
-          <w:p/>
+          <w:p>
+            <w:r>
+              <w:t>From the market timing, most successful business seems to uproar from March, peak during may and gradually falls down in the month of September.  This may be due to the nature of the market, theater plays starts and peaks in summer and troughs down in fall</w:t>
+            </w:r>
+          </w:p>
+          <w:p>
+            <w:bookmarkStart w:id="0" w:name="_GoBack"/>
+            <w:bookmarkEnd w:id="0"/>
+          </w:p>
           <w:p>
             <w:r>
               <w:rPr>
@@ -472,15 +497,185 @@
           <w:p/>
           <w:p/>
           <w:p/>
-          <w:p/>
           <w:p>
             <w:pPr>
-              <w:pStyle w:val="ContactInfo"/>
-              <w:spacing w:line="276" w:lineRule="auto"/>
+              <w:pStyle w:val="Heading1"/>
             </w:pPr>
           </w:p>
         </w:tc>
       </w:tr>
+    </w:tbl>
+    <w:p>
+      <w:pPr>
+        <w:pStyle w:val="Heading1"/>
+      </w:pPr>
+      <w:r>
+        <w:rPr>
+          <w:color w:val="323948" w:themeColor="text2" w:themeTint="E6"/>
+          <w:sz w:val="20"/>
+        </w:rPr>
+        <w:br w:type="page"/>
+      </w:r>
+      <w:r>
+        <w:lastRenderedPageBreak/>
+        <w:t>Other Pedagogical Views</w:t>
+      </w:r>
+    </w:p>
+    <w:p>
+      <w:r>
+        <w:rPr>
+          <w:noProof/>
+        </w:rPr>
+        <w:drawing>
+          <wp:inline distT="0" distB="0" distL="0" distR="0">
+            <wp:extent cx="6858000" cy="2917825"/>
+            <wp:effectExtent l="0" t="0" r="0" b="3175"/>
+            <wp:docPr id="2" name="Picture 2"/>
+            <wp:cNvGraphicFramePr>
+              <a:graphicFrameLocks xmlns:a="http://schemas.openxmlformats.org/drawingml/2006/main" noChangeAspect="1"/>
+            </wp:cNvGraphicFramePr>
+            <a:graphic xmlns:a="http://schemas.openxmlformats.org/drawingml/2006/main">
+              <a:graphicData uri="http://schemas.openxmlformats.org/drawingml/2006/picture">
+                <pic:pic xmlns:pic="http://schemas.openxmlformats.org/drawingml/2006/picture">
+                  <pic:nvPicPr>
+                    <pic:cNvPr id="2" name="UT_Assignment_01_04.png"/>
+                    <pic:cNvPicPr/>
+                  </pic:nvPicPr>
+                  <pic:blipFill>
+                    <a:blip r:embed="rId9"/>
+                    <a:stretch>
+                      <a:fillRect/>
+                    </a:stretch>
+                  </pic:blipFill>
+                  <pic:spPr>
+                    <a:xfrm>
+                      <a:off x="0" y="0"/>
+                      <a:ext cx="6858000" cy="2917825"/>
+                    </a:xfrm>
+                    <a:prstGeom prst="rect">
+                      <a:avLst/>
+                    </a:prstGeom>
+                  </pic:spPr>
+                </pic:pic>
+              </a:graphicData>
+            </a:graphic>
+          </wp:inline>
+        </w:drawing>
+      </w:r>
+    </w:p>
+    <w:p/>
+    <w:p/>
+    <w:p>
+      <w:r>
+        <w:rPr>
+          <w:noProof/>
+        </w:rPr>
+        <w:drawing>
+          <wp:inline distT="0" distB="0" distL="0" distR="0">
+            <wp:extent cx="6858000" cy="2917825"/>
+            <wp:effectExtent l="0" t="0" r="0" b="3175"/>
+            <wp:docPr id="5" name="Picture 5"/>
+            <wp:cNvGraphicFramePr>
+              <a:graphicFrameLocks xmlns:a="http://schemas.openxmlformats.org/drawingml/2006/main" noChangeAspect="1"/>
+            </wp:cNvGraphicFramePr>
+            <a:graphic xmlns:a="http://schemas.openxmlformats.org/drawingml/2006/main">
+              <a:graphicData uri="http://schemas.openxmlformats.org/drawingml/2006/picture">
+                <pic:pic xmlns:pic="http://schemas.openxmlformats.org/drawingml/2006/picture">
+                  <pic:nvPicPr>
+                    <pic:cNvPr id="5" name="UT_Assignment_01_05.png"/>
+                    <pic:cNvPicPr/>
+                  </pic:nvPicPr>
+                  <pic:blipFill>
+                    <a:blip r:embed="rId10"/>
+                    <a:stretch>
+                      <a:fillRect/>
+                    </a:stretch>
+                  </pic:blipFill>
+                  <pic:spPr>
+                    <a:xfrm>
+                      <a:off x="0" y="0"/>
+                      <a:ext cx="6858000" cy="2917825"/>
+                    </a:xfrm>
+                    <a:prstGeom prst="rect">
+                      <a:avLst/>
+                    </a:prstGeom>
+                  </pic:spPr>
+                </pic:pic>
+              </a:graphicData>
+            </a:graphic>
+          </wp:inline>
+        </w:drawing>
+      </w:r>
+    </w:p>
+    <w:p/>
+    <w:p>
+      <w:r>
+        <w:rPr>
+          <w:noProof/>
+        </w:rPr>
+        <w:lastRenderedPageBreak/>
+        <w:drawing>
+          <wp:inline distT="0" distB="0" distL="0" distR="0">
+            <wp:extent cx="6858000" cy="2917825"/>
+            <wp:effectExtent l="0" t="0" r="0" b="3175"/>
+            <wp:docPr id="6" name="Picture 6"/>
+            <wp:cNvGraphicFramePr>
+              <a:graphicFrameLocks xmlns:a="http://schemas.openxmlformats.org/drawingml/2006/main" noChangeAspect="1"/>
+            </wp:cNvGraphicFramePr>
+            <a:graphic xmlns:a="http://schemas.openxmlformats.org/drawingml/2006/main">
+              <a:graphicData uri="http://schemas.openxmlformats.org/drawingml/2006/picture">
+                <pic:pic xmlns:pic="http://schemas.openxmlformats.org/drawingml/2006/picture">
+                  <pic:nvPicPr>
+                    <pic:cNvPr id="6" name="UT_Assignment_01_06.png"/>
+                    <pic:cNvPicPr/>
+                  </pic:nvPicPr>
+                  <pic:blipFill>
+                    <a:blip r:embed="rId11"/>
+                    <a:stretch>
+                      <a:fillRect/>
+                    </a:stretch>
+                  </pic:blipFill>
+                  <pic:spPr>
+                    <a:xfrm>
+                      <a:off x="0" y="0"/>
+                      <a:ext cx="6858000" cy="2917825"/>
+                    </a:xfrm>
+                    <a:prstGeom prst="rect">
+                      <a:avLst/>
+                    </a:prstGeom>
+                  </pic:spPr>
+                </pic:pic>
+              </a:graphicData>
+            </a:graphic>
+          </wp:inline>
+        </w:drawing>
+      </w:r>
+    </w:p>
+    <w:p/>
+    <w:tbl>
+      <w:tblPr>
+        <w:tblStyle w:val="GridTable1Light"/>
+        <w:tblW w:w="5000" w:type="pct"/>
+        <w:tblBorders>
+          <w:top w:val="none" w:sz="0" w:space="0" w:color="auto"/>
+          <w:left w:val="none" w:sz="0" w:space="0" w:color="auto"/>
+          <w:bottom w:val="none" w:sz="0" w:space="0" w:color="auto"/>
+          <w:right w:val="none" w:sz="0" w:space="0" w:color="auto"/>
+          <w:insideH w:val="none" w:sz="0" w:space="0" w:color="auto"/>
+          <w:insideV w:val="none" w:sz="0" w:space="0" w:color="auto"/>
+        </w:tblBorders>
+        <w:tblLayout w:type="fixed"/>
+        <w:tblCellMar>
+          <w:left w:w="0" w:type="dxa"/>
+          <w:right w:w="0" w:type="dxa"/>
+        </w:tblCellMar>
+        <w:tblLook w:val="0600" w:firstRow="0" w:lastRow="0" w:firstColumn="0" w:lastColumn="0" w:noHBand="1" w:noVBand="1"/>
+        <w:tblDescription w:val="Newsletter layout table"/>
+      </w:tblPr>
+      <w:tblGrid>
+        <w:gridCol w:w="2880"/>
+        <w:gridCol w:w="7920"/>
+      </w:tblGrid>
       <w:tr>
         <w:tc>
           <w:tcPr>
@@ -498,7 +693,6 @@
               <w:spacing w:line="276" w:lineRule="auto"/>
             </w:pPr>
             <w:r>
-              <w:lastRenderedPageBreak/>
               <w:t>Vittal Siddaiah</w:t>
             </w:r>
           </w:p>
@@ -537,7 +731,7 @@
       </w:pPr>
     </w:p>
     <w:sectPr>
-      <w:headerReference w:type="default" r:id="rId9"/>
+      <w:headerReference w:type="default" r:id="rId12"/>
       <w:pgSz w:w="12240" w:h="15840"/>
       <w:pgMar w:top="1008" w:right="720" w:bottom="720" w:left="720" w:header="432" w:footer="576" w:gutter="0"/>
       <w:cols w:space="720"/>
@@ -767,6 +961,7 @@
     <w:lsdException w:name="HTML Sample" w:semiHidden="1" w:unhideWhenUsed="1"/>
     <w:lsdException w:name="HTML Typewriter" w:semiHidden="1" w:unhideWhenUsed="1"/>
     <w:lsdException w:name="HTML Variable" w:semiHidden="1" w:unhideWhenUsed="1"/>
+    <w:lsdException w:name="Normal Table" w:semiHidden="1" w:unhideWhenUsed="1"/>
     <w:lsdException w:name="annotation subject" w:semiHidden="1" w:unhideWhenUsed="1"/>
     <w:lsdException w:name="No List" w:semiHidden="1" w:unhideWhenUsed="1"/>
     <w:lsdException w:name="Outline List 1" w:semiHidden="1" w:unhideWhenUsed="1"/>
@@ -811,6 +1006,7 @@
     <w:lsdException w:name="Table Professional" w:semiHidden="1" w:unhideWhenUsed="1"/>
     <w:lsdException w:name="Table Subtle 1" w:semiHidden="1" w:unhideWhenUsed="1"/>
     <w:lsdException w:name="Table Subtle 2" w:semiHidden="1" w:unhideWhenUsed="1"/>
+    <w:lsdException w:name="Table Web 1" w:semiHidden="1" w:unhideWhenUsed="1"/>
     <w:lsdException w:name="Table Web 2" w:semiHidden="1" w:unhideWhenUsed="1"/>
     <w:lsdException w:name="Table Web 3" w:semiHidden="1" w:unhideWhenUsed="1"/>
     <w:lsdException w:name="Balloon Text" w:semiHidden="1" w:unhideWhenUsed="1"/>
@@ -1544,6 +1740,8 @@
   </w:compat>
   <w:rsids>
     <w:rsidRoot w:val="009C5663"/>
+    <w:rsid w:val="000D02C3"/>
+    <w:rsid w:val="006B23C7"/>
     <w:rsid w:val="009C5663"/>
   </w:rsids>
   <m:mathPr>

</xml_diff>